<commit_message>
Added comments to Aarons Test Plan, providing feedback and reccomendations.
</commit_message>
<xml_diff>
--- a/TestPlan/TestPlan_AaronHiman_v2.0.docx
+++ b/TestPlan/TestPlan_AaronHiman_v2.0.docx
@@ -363,8 +363,13 @@
         <w:t>Software Team Members:</w:t>
       </w:r>
       <w:r>
-        <w:t xml:space="preserve"> Aaron Himan</w:t>
-      </w:r>
+        <w:t xml:space="preserve"> Aaron </w:t>
+      </w:r>
+      <w:proofErr w:type="spellStart"/>
+      <w:r>
+        <w:t>Himan</w:t>
+      </w:r>
+      <w:proofErr w:type="spellEnd"/>
       <w:r>
         <w:t xml:space="preserve"> (author)</w:t>
       </w:r>
@@ -548,8 +553,13 @@
               <w:jc w:val="center"/>
             </w:pPr>
             <w:r>
-              <w:t>Aaron Himan</w:t>
-            </w:r>
+              <w:t xml:space="preserve">Aaron </w:t>
+            </w:r>
+            <w:proofErr w:type="spellStart"/>
+            <w:r>
+              <w:t>Himan</w:t>
+            </w:r>
+            <w:proofErr w:type="spellEnd"/>
           </w:p>
         </w:tc>
         <w:tc>
@@ -602,8 +612,13 @@
               <w:jc w:val="center"/>
             </w:pPr>
             <w:r>
-              <w:t>Aaron Himan</w:t>
-            </w:r>
+              <w:t xml:space="preserve">Aaron </w:t>
+            </w:r>
+            <w:proofErr w:type="spellStart"/>
+            <w:r>
+              <w:t>Himan</w:t>
+            </w:r>
+            <w:proofErr w:type="spellEnd"/>
           </w:p>
         </w:tc>
         <w:tc>
@@ -741,8 +756,13 @@
       <w:pPr>
         <w:pStyle w:val="Paragraph"/>
       </w:pPr>
-      <w:r>
-        <w:t xml:space="preserve">Pfleeger, S.  </w:t>
+      <w:proofErr w:type="spellStart"/>
+      <w:r>
+        <w:t>Pfleeger</w:t>
+      </w:r>
+      <w:proofErr w:type="spellEnd"/>
+      <w:r>
+        <w:t xml:space="preserve">, S.  </w:t>
       </w:r>
       <w:r>
         <w:rPr>
@@ -3616,10 +3636,19 @@
         <w:pStyle w:val="Heading2"/>
       </w:pPr>
       <w:bookmarkStart w:id="22" w:name="_Toc37975669"/>
+      <w:commentRangeStart w:id="23"/>
       <w:r>
         <w:t>Purpose</w:t>
       </w:r>
       <w:bookmarkEnd w:id="22"/>
+      <w:commentRangeEnd w:id="23"/>
+      <w:r>
+        <w:rPr>
+          <w:rStyle w:val="CommentReference"/>
+          <w:b w:val="0"/>
+        </w:rPr>
+        <w:commentReference w:id="23"/>
+      </w:r>
     </w:p>
     <w:p/>
     <w:p>
@@ -3629,6 +3658,7 @@
       <w:r>
         <w:t xml:space="preserve"> Included in this document is the description of the test items and features, testing approach, test cases, and test schedule. </w:t>
       </w:r>
+      <w:commentRangeStart w:id="24"/>
       <w:r>
         <w:t xml:space="preserve">This document will cover a </w:t>
       </w:r>
@@ -3649,107 +3679,128 @@
           <w:t>1.2 Scope</w:t>
         </w:r>
       </w:hyperlink>
-      <w:r>
-        <w:t>.</w:t>
-      </w:r>
-    </w:p>
-    <w:p/>
-    <w:p>
-      <w:pPr>
-        <w:pStyle w:val="Heading2"/>
-      </w:pPr>
-      <w:bookmarkStart w:id="23" w:name="_Scope"/>
-      <w:bookmarkStart w:id="24" w:name="_Toc37975670"/>
-      <w:bookmarkEnd w:id="23"/>
-      <w:r>
-        <w:t>Scope</w:t>
-      </w:r>
-      <w:bookmarkEnd w:id="24"/>
-    </w:p>
-    <w:p/>
-    <w:p>
-      <w:r>
-        <w:t>The scope of the project is of Dr. Roach’s database table editor filter row and edit menu search function.</w:t>
-      </w:r>
-      <w:r>
-        <w:t xml:space="preserve"> It is intended as a class assignment so only the provided version is to be considered.</w:t>
-      </w:r>
-      <w:r>
-        <w:t xml:space="preserve"> These portions to be tested will be explained in more detail</w:t>
-      </w:r>
-      <w:r>
-        <w:t xml:space="preserve"> </w:t>
-      </w:r>
-      <w:r>
-        <w:t xml:space="preserve">in section </w:t>
-      </w:r>
-      <w:hyperlink w:anchor="_System_Overview" w:history="1">
-        <w:r>
-          <w:rPr>
-            <w:rStyle w:val="Hyperlink"/>
-          </w:rPr>
-          <w:t>1.3 System Overview</w:t>
-        </w:r>
-      </w:hyperlink>
-      <w:r>
-        <w:t>.</w:t>
-      </w:r>
-    </w:p>
-    <w:p/>
-    <w:p>
-      <w:pPr>
-        <w:pStyle w:val="Heading2"/>
-      </w:pPr>
-      <w:bookmarkStart w:id="25" w:name="_System_Overview"/>
-      <w:bookmarkStart w:id="26" w:name="_Toc37975671"/>
-      <w:bookmarkEnd w:id="25"/>
-      <w:r>
-        <w:t>System Overview</w:t>
-      </w:r>
-      <w:bookmarkEnd w:id="26"/>
-    </w:p>
-    <w:p/>
-    <w:p>
-      <w:r>
-        <w:t xml:space="preserve">The system to be tested is Dr. Roach’s database table editor. Since the test plan is for group 2, the test plan will contain test cases to test the filter </w:t>
-      </w:r>
-      <w:r>
-        <w:t>row</w:t>
-      </w:r>
-      <w:r>
-        <w:t xml:space="preserve"> of the database</w:t>
-      </w:r>
-      <w:r>
-        <w:t xml:space="preserve"> table</w:t>
-      </w:r>
-      <w:r>
-        <w:t xml:space="preserve"> display</w:t>
-      </w:r>
-      <w:r>
-        <w:t xml:space="preserve"> as well as the search function in the edit</w:t>
-      </w:r>
-      <w:r>
-        <w:t xml:space="preserve"> menu.</w:t>
-      </w:r>
-      <w:r>
-        <w:t xml:space="preserve"> The display filter row is the black row just under the column names. Entering data in this row should result in only the matching data rows to be displayed. </w:t>
-      </w:r>
-      <w:r>
-        <w:t xml:space="preserve">The edit search function </w:t>
-      </w:r>
-      <w:r>
-        <w:t xml:space="preserve">allows search and replace </w:t>
-      </w:r>
-      <w:commentRangeStart w:id="27"/>
-      <w:r>
-        <w:t>of</w:t>
-      </w:r>
-      <w:commentRangeEnd w:id="27"/>
+      <w:commentRangeEnd w:id="24"/>
       <w:r>
         <w:rPr>
           <w:rStyle w:val="CommentReference"/>
         </w:rPr>
-        <w:commentReference w:id="27"/>
+        <w:commentReference w:id="24"/>
+      </w:r>
+      <w:r>
+        <w:t>.</w:t>
+      </w:r>
+    </w:p>
+    <w:p/>
+    <w:p>
+      <w:pPr>
+        <w:pStyle w:val="Heading2"/>
+      </w:pPr>
+      <w:bookmarkStart w:id="25" w:name="_Scope"/>
+      <w:bookmarkStart w:id="26" w:name="_Toc37975670"/>
+      <w:bookmarkEnd w:id="25"/>
+      <w:r>
+        <w:t>Scope</w:t>
+      </w:r>
+      <w:bookmarkEnd w:id="26"/>
+    </w:p>
+    <w:p/>
+    <w:p>
+      <w:r>
+        <w:t>The scope of the project is of Dr. Roach’s database table editor filter row and edit menu search function.</w:t>
+      </w:r>
+      <w:r>
+        <w:t xml:space="preserve"> It is intended as a class assignment so only the provided version is to be considered.</w:t>
+      </w:r>
+      <w:r>
+        <w:t xml:space="preserve"> These portions to be tested will be explained in more detail</w:t>
+      </w:r>
+      <w:r>
+        <w:t xml:space="preserve"> </w:t>
+      </w:r>
+      <w:r>
+        <w:t xml:space="preserve">in section </w:t>
+      </w:r>
+      <w:hyperlink w:anchor="_System_Overview" w:history="1">
+        <w:r>
+          <w:rPr>
+            <w:rStyle w:val="Hyperlink"/>
+          </w:rPr>
+          <w:t>1.3 System Overview</w:t>
+        </w:r>
+      </w:hyperlink>
+      <w:r>
+        <w:t>.</w:t>
+      </w:r>
+    </w:p>
+    <w:p/>
+    <w:p>
+      <w:pPr>
+        <w:pStyle w:val="Heading2"/>
+      </w:pPr>
+      <w:bookmarkStart w:id="27" w:name="_System_Overview"/>
+      <w:bookmarkStart w:id="28" w:name="_Toc37975671"/>
+      <w:bookmarkEnd w:id="27"/>
+      <w:r>
+        <w:t>System Overview</w:t>
+      </w:r>
+      <w:bookmarkEnd w:id="28"/>
+    </w:p>
+    <w:p/>
+    <w:p>
+      <w:r>
+        <w:t xml:space="preserve">The system to be tested is Dr. Roach’s database table editor. </w:t>
+      </w:r>
+      <w:commentRangeStart w:id="29"/>
+      <w:r>
+        <w:t>Since the test plan is for group 2</w:t>
+      </w:r>
+      <w:commentRangeEnd w:id="29"/>
+      <w:r>
+        <w:rPr>
+          <w:rStyle w:val="CommentReference"/>
+        </w:rPr>
+        <w:commentReference w:id="29"/>
+      </w:r>
+      <w:r>
+        <w:t xml:space="preserve">, the test plan will contain test cases to test the filter </w:t>
+      </w:r>
+      <w:r>
+        <w:t>row</w:t>
+      </w:r>
+      <w:r>
+        <w:t xml:space="preserve"> of the database</w:t>
+      </w:r>
+      <w:r>
+        <w:t xml:space="preserve"> table</w:t>
+      </w:r>
+      <w:r>
+        <w:t xml:space="preserve"> display</w:t>
+      </w:r>
+      <w:r>
+        <w:t xml:space="preserve"> as well as the search function in the edit</w:t>
+      </w:r>
+      <w:r>
+        <w:t xml:space="preserve"> menu.</w:t>
+      </w:r>
+      <w:r>
+        <w:t xml:space="preserve"> The display filter row is the black row just under the column names. Entering data in this row should result in only the matching data rows to be displayed. </w:t>
+      </w:r>
+      <w:r>
+        <w:t xml:space="preserve">The edit search function </w:t>
+      </w:r>
+      <w:r>
+        <w:t xml:space="preserve">allows search and replace </w:t>
+      </w:r>
+      <w:commentRangeStart w:id="30"/>
+      <w:r>
+        <w:t>of</w:t>
+      </w:r>
+      <w:commentRangeEnd w:id="30"/>
+      <w:r>
+        <w:rPr>
+          <w:rStyle w:val="CommentReference"/>
+        </w:rPr>
+        <w:commentReference w:id="30"/>
       </w:r>
       <w:r>
         <w:t xml:space="preserve"> a</w:t>
@@ -3772,14 +3823,15 @@
       <w:pPr>
         <w:pStyle w:val="Heading2"/>
       </w:pPr>
-      <w:bookmarkStart w:id="28" w:name="_Toc37975672"/>
+      <w:bookmarkStart w:id="31" w:name="_Toc37975672"/>
       <w:r>
         <w:t>Suspension and Exit Criteria</w:t>
       </w:r>
-      <w:bookmarkEnd w:id="28"/>
+      <w:bookmarkEnd w:id="31"/>
     </w:p>
     <w:p/>
     <w:p>
+      <w:commentRangeStart w:id="32"/>
       <w:r>
         <w:t xml:space="preserve">There </w:t>
       </w:r>
@@ -3793,7 +3845,17 @@
         <w:t>t</w:t>
       </w:r>
       <w:r>
-        <w:t xml:space="preserve"> suspension criteria or exit criteria</w:t>
+        <w:t xml:space="preserve"> suspension criteria </w:t>
+      </w:r>
+      <w:commentRangeEnd w:id="32"/>
+      <w:r>
+        <w:rPr>
+          <w:rStyle w:val="CommentReference"/>
+        </w:rPr>
+        <w:commentReference w:id="32"/>
+      </w:r>
+      <w:r>
+        <w:t>or exit criteria</w:t>
       </w:r>
       <w:r>
         <w:t xml:space="preserve"> for this project</w:t>
@@ -3806,11 +3868,11 @@
       <w:pPr>
         <w:pStyle w:val="Heading2"/>
       </w:pPr>
-      <w:bookmarkStart w:id="29" w:name="_Toc37975673"/>
+      <w:bookmarkStart w:id="33" w:name="_Toc37975673"/>
       <w:r>
         <w:t>Document Overview</w:t>
       </w:r>
-      <w:bookmarkEnd w:id="29"/>
+      <w:bookmarkEnd w:id="33"/>
     </w:p>
     <w:p/>
     <w:p>
@@ -3822,11 +3884,11 @@
       <w:pPr>
         <w:pStyle w:val="Heading2"/>
       </w:pPr>
-      <w:bookmarkStart w:id="30" w:name="_Toc37975674"/>
+      <w:bookmarkStart w:id="34" w:name="_Toc37975674"/>
       <w:r>
         <w:t>References</w:t>
       </w:r>
-      <w:bookmarkEnd w:id="30"/>
+      <w:bookmarkEnd w:id="34"/>
     </w:p>
     <w:p>
       <w:pPr>
@@ -3904,17 +3966,17 @@
         <w:pStyle w:val="Heading1"/>
         <w:pageBreakBefore w:val="0"/>
       </w:pPr>
-      <w:bookmarkStart w:id="31" w:name="_Toc227033591"/>
+      <w:bookmarkStart w:id="35" w:name="_Toc227033591"/>
       <w:r>
         <w:br w:type="page"/>
       </w:r>
-      <w:bookmarkStart w:id="32" w:name="_Toc37975675"/>
+      <w:bookmarkStart w:id="36" w:name="_Toc37975675"/>
       <w:r>
         <w:lastRenderedPageBreak/>
         <w:t>Test Items and Features</w:t>
       </w:r>
-      <w:bookmarkEnd w:id="31"/>
-      <w:bookmarkEnd w:id="32"/>
+      <w:bookmarkEnd w:id="35"/>
+      <w:bookmarkEnd w:id="36"/>
     </w:p>
     <w:p/>
     <w:p>
@@ -3926,11 +3988,11 @@
       <w:pPr>
         <w:pStyle w:val="Heading2"/>
       </w:pPr>
-      <w:bookmarkStart w:id="33" w:name="_Toc37975676"/>
+      <w:bookmarkStart w:id="37" w:name="_Toc37975676"/>
       <w:r>
         <w:t>Test Items</w:t>
       </w:r>
-      <w:bookmarkEnd w:id="33"/>
+      <w:bookmarkEnd w:id="37"/>
     </w:p>
     <w:p/>
     <w:p>
@@ -3969,6 +4031,7 @@
           <w:szCs w:val="20"/>
         </w:rPr>
       </w:pPr>
+      <w:commentRangeStart w:id="38"/>
       <w:r>
         <w:rPr>
           <w:rFonts w:ascii="Times New Roman" w:hAnsi="Times New Roman"/>
@@ -4075,6 +4138,14 @@
         </w:rPr>
         <w:t>: The xml file for the type table.</w:t>
       </w:r>
+      <w:commentRangeEnd w:id="38"/>
+      <w:r>
+        <w:rPr>
+          <w:rStyle w:val="CommentReference"/>
+          <w:rFonts w:ascii="Times New Roman" w:hAnsi="Times New Roman"/>
+        </w:rPr>
+        <w:commentReference w:id="38"/>
+      </w:r>
     </w:p>
     <w:p>
       <w:r>
@@ -4097,18 +4168,19 @@
       <w:pPr>
         <w:pStyle w:val="Heading2"/>
       </w:pPr>
-      <w:bookmarkStart w:id="34" w:name="_Toc37975677"/>
+      <w:bookmarkStart w:id="39" w:name="_Toc37975677"/>
       <w:r>
         <w:t xml:space="preserve">Test </w:t>
       </w:r>
       <w:r>
         <w:t>Features</w:t>
       </w:r>
-      <w:bookmarkEnd w:id="34"/>
+      <w:bookmarkEnd w:id="39"/>
     </w:p>
     <w:p/>
     <w:p>
-      <w:commentRangeStart w:id="35"/>
+      <w:commentRangeStart w:id="40"/>
+      <w:commentRangeStart w:id="41"/>
       <w:r>
         <w:t xml:space="preserve">The features of the program to be tested are the filter and the search function in the edit menu. </w:t>
       </w:r>
@@ -4121,12 +4193,19 @@
       <w:r>
         <w:t xml:space="preserve"> </w:t>
       </w:r>
-      <w:commentRangeEnd w:id="35"/>
+      <w:commentRangeEnd w:id="40"/>
       <w:r>
         <w:rPr>
           <w:rStyle w:val="CommentReference"/>
         </w:rPr>
-        <w:commentReference w:id="35"/>
+        <w:commentReference w:id="40"/>
+      </w:r>
+      <w:commentRangeEnd w:id="41"/>
+      <w:r>
+        <w:rPr>
+          <w:rStyle w:val="CommentReference"/>
+        </w:rPr>
+        <w:commentReference w:id="41"/>
       </w:r>
     </w:p>
     <w:p/>
@@ -4134,17 +4213,31 @@
       <w:pPr>
         <w:pStyle w:val="Heading1"/>
       </w:pPr>
-      <w:bookmarkStart w:id="36" w:name="_Toc37975678"/>
+      <w:bookmarkStart w:id="42" w:name="_Toc37975678"/>
       <w:r>
         <w:lastRenderedPageBreak/>
         <w:t>Testing Approach</w:t>
       </w:r>
-      <w:bookmarkEnd w:id="36"/>
+      <w:bookmarkEnd w:id="42"/>
     </w:p>
     <w:p/>
     <w:p>
       <w:r>
-        <w:t xml:space="preserve">The approach used in this test plan is to test the functionality of the data base editing tool. The testing is limited to the filter functionality and the edit search functionality since the test plan is for group 2. This test plan is limited to only five tests, so the tests that cover </w:t>
+        <w:t xml:space="preserve">The approach used in this test plan is to test the functionality of the data base editing tool. The testing is limited to the filter functionality and the edit search functionality </w:t>
+      </w:r>
+      <w:commentRangeStart w:id="43"/>
+      <w:r>
+        <w:t>since the test plan is for group 2</w:t>
+      </w:r>
+      <w:commentRangeEnd w:id="43"/>
+      <w:r>
+        <w:rPr>
+          <w:rStyle w:val="CommentReference"/>
+        </w:rPr>
+        <w:commentReference w:id="43"/>
+      </w:r>
+      <w:r>
+        <w:t xml:space="preserve">. This test plan is limited to only five tests, so the tests that cover </w:t>
       </w:r>
       <w:r>
         <w:t>what may be</w:t>
@@ -4168,11 +4261,11 @@
         <w:pStyle w:val="Caption"/>
         <w:keepNext/>
       </w:pPr>
-      <w:bookmarkStart w:id="37" w:name="_Ref234215049"/>
+      <w:bookmarkStart w:id="44" w:name="_Ref234215049"/>
       <w:r>
         <w:t>Table 1: Test Plan</w:t>
       </w:r>
-      <w:bookmarkEnd w:id="37"/>
+      <w:bookmarkEnd w:id="44"/>
     </w:p>
     <w:tbl>
       <w:tblPr>
@@ -4696,7 +4789,7 @@
       <w:pPr>
         <w:pStyle w:val="Heading1"/>
       </w:pPr>
-      <w:bookmarkStart w:id="38" w:name="_Toc37975679"/>
+      <w:bookmarkStart w:id="45" w:name="_Toc37975679"/>
       <w:r>
         <w:lastRenderedPageBreak/>
         <w:t xml:space="preserve">Group 2 </w:t>
@@ -4707,7 +4800,7 @@
       <w:r>
         <w:t>Cases</w:t>
       </w:r>
-      <w:bookmarkEnd w:id="38"/>
+      <w:bookmarkEnd w:id="45"/>
     </w:p>
     <w:p>
       <w:pPr>
@@ -4738,14 +4831,14 @@
       <w:pPr>
         <w:pStyle w:val="Heading2"/>
       </w:pPr>
-      <w:bookmarkStart w:id="39" w:name="_Toc37975680"/>
+      <w:bookmarkStart w:id="46" w:name="_Toc37975680"/>
       <w:r>
         <w:t xml:space="preserve">Test </w:t>
       </w:r>
       <w:r>
         <w:t>1</w:t>
       </w:r>
-      <w:bookmarkEnd w:id="39"/>
+      <w:bookmarkEnd w:id="46"/>
     </w:p>
     <w:p/>
     <w:p>
@@ -4813,12 +4906,12 @@
       </w:tblPr>
       <w:tblGrid>
         <w:gridCol w:w="703"/>
-        <w:gridCol w:w="2543"/>
-        <w:gridCol w:w="785"/>
+        <w:gridCol w:w="2533"/>
+        <w:gridCol w:w="797"/>
         <w:gridCol w:w="12"/>
-        <w:gridCol w:w="942"/>
+        <w:gridCol w:w="946"/>
         <w:gridCol w:w="2278"/>
-        <w:gridCol w:w="1727"/>
+        <w:gridCol w:w="1721"/>
       </w:tblGrid>
       <w:tr>
         <w:trPr>
@@ -4895,20 +4988,20 @@
           </w:p>
           <w:p/>
           <w:p>
-            <w:commentRangeStart w:id="40"/>
+            <w:commentRangeStart w:id="47"/>
             <w:r>
               <w:t xml:space="preserve">Clone the </w:t>
             </w:r>
-            <w:commentRangeStart w:id="41"/>
+            <w:commentRangeStart w:id="48"/>
             <w:r>
               <w:t xml:space="preserve">data base </w:t>
             </w:r>
-            <w:commentRangeEnd w:id="41"/>
+            <w:commentRangeEnd w:id="48"/>
             <w:r>
               <w:rPr>
                 <w:rStyle w:val="CommentReference"/>
               </w:rPr>
-              <w:commentReference w:id="41"/>
+              <w:commentReference w:id="48"/>
             </w:r>
             <w:r>
               <w:t>editing tool</w:t>
@@ -4930,12 +5023,12 @@
             <w:r>
               <w:t>, and open dbEdit.jar.</w:t>
             </w:r>
-            <w:commentRangeEnd w:id="40"/>
+            <w:commentRangeEnd w:id="47"/>
             <w:r>
               <w:rPr>
                 <w:rStyle w:val="CommentReference"/>
               </w:rPr>
-              <w:commentReference w:id="40"/>
+              <w:commentReference w:id="47"/>
             </w:r>
           </w:p>
         </w:tc>
@@ -5072,7 +5165,15 @@
           </w:tcPr>
           <w:p>
             <w:r>
-              <w:t>Double click Type_Table.</w:t>
+              <w:t xml:space="preserve">Double click </w:t>
+            </w:r>
+            <w:proofErr w:type="spellStart"/>
+            <w:r>
+              <w:t>Type_Table</w:t>
+            </w:r>
+            <w:proofErr w:type="spellEnd"/>
+            <w:r>
+              <w:t>.</w:t>
             </w:r>
           </w:p>
         </w:tc>
@@ -5083,7 +5184,15 @@
           </w:tcPr>
           <w:p>
             <w:r>
-              <w:t>To open Type_TABLE table edit window.</w:t>
+              <w:t xml:space="preserve">To open </w:t>
+            </w:r>
+            <w:proofErr w:type="spellStart"/>
+            <w:r>
+              <w:t>Type_TABLE</w:t>
+            </w:r>
+            <w:proofErr w:type="spellEnd"/>
+            <w:r>
+              <w:t xml:space="preserve"> table edit window.</w:t>
             </w:r>
           </w:p>
         </w:tc>
@@ -5136,7 +5245,35 @@
           </w:tcPr>
           <w:p>
             <w:r>
-              <w:t>To check if the program selects all cells greater than 12 as specified in the filter help screen.</w:t>
+              <w:t xml:space="preserve">To check if the program selects all cells greater than 12 as </w:t>
+            </w:r>
+            <w:commentRangeStart w:id="49"/>
+            <w:r>
+              <w:t>specified</w:t>
+            </w:r>
+            <w:commentRangeEnd w:id="49"/>
+            <w:r>
+              <w:rPr>
+                <w:rStyle w:val="CommentReference"/>
+              </w:rPr>
+              <w:commentReference w:id="49"/>
+            </w:r>
+            <w:r>
+              <w:t xml:space="preserve"> in the </w:t>
+            </w:r>
+            <w:commentRangeStart w:id="50"/>
+            <w:r>
+              <w:t xml:space="preserve">filter help </w:t>
+            </w:r>
+            <w:commentRangeEnd w:id="50"/>
+            <w:r>
+              <w:rPr>
+                <w:rStyle w:val="CommentReference"/>
+              </w:rPr>
+              <w:commentReference w:id="50"/>
+            </w:r>
+            <w:r>
+              <w:t>screen.</w:t>
             </w:r>
           </w:p>
         </w:tc>
@@ -5145,16 +5282,28 @@
             <w:tcW w:w="1350" w:type="dxa"/>
           </w:tcPr>
           <w:p>
+            <w:commentRangeStart w:id="51"/>
             <w:r>
               <w:t>No rows should be displayed since no value in the column is over 12.</w:t>
             </w:r>
+            <w:commentRangeEnd w:id="51"/>
+            <w:r>
+              <w:rPr>
+                <w:rStyle w:val="CommentReference"/>
+              </w:rPr>
+              <w:commentReference w:id="51"/>
+            </w:r>
           </w:p>
         </w:tc>
         <w:tc>
           <w:tcPr>
             <w:tcW w:w="1975" w:type="dxa"/>
           </w:tcPr>
-          <w:p/>
+          <w:p>
+            <w:r>
+              <w:t>Comment</w:t>
+            </w:r>
+          </w:p>
         </w:tc>
       </w:tr>
       <w:tr>
@@ -5235,20 +5384,20 @@
     </w:p>
     <w:p/>
     <w:p>
-      <w:bookmarkStart w:id="42" w:name="_Toc21505006"/>
-      <w:bookmarkStart w:id="43" w:name="_Toc227033594"/>
+      <w:bookmarkStart w:id="52" w:name="_Toc21505006"/>
+      <w:bookmarkStart w:id="53" w:name="_Toc227033594"/>
     </w:p>
     <w:p/>
     <w:p>
       <w:pPr>
         <w:pStyle w:val="Heading2"/>
       </w:pPr>
-      <w:bookmarkStart w:id="44" w:name="_Toc37975681"/>
+      <w:bookmarkStart w:id="54" w:name="_Toc37975681"/>
       <w:r>
         <w:lastRenderedPageBreak/>
         <w:t>Test 2</w:t>
       </w:r>
-      <w:bookmarkEnd w:id="44"/>
+      <w:bookmarkEnd w:id="54"/>
     </w:p>
     <w:p/>
     <w:p>
@@ -5344,16 +5493,16 @@
             <w:r>
               <w:t xml:space="preserve">Test title:  </w:t>
             </w:r>
-            <w:commentRangeStart w:id="45"/>
+            <w:commentRangeStart w:id="55"/>
             <w:r>
               <w:t>OR Filter</w:t>
             </w:r>
-            <w:commentRangeEnd w:id="45"/>
+            <w:commentRangeEnd w:id="55"/>
             <w:r>
               <w:rPr>
                 <w:rStyle w:val="CommentReference"/>
               </w:rPr>
-              <w:commentReference w:id="45"/>
+              <w:commentReference w:id="55"/>
             </w:r>
           </w:p>
           <w:p/>
@@ -5751,12 +5900,12 @@
       <w:pPr>
         <w:pStyle w:val="Heading2"/>
       </w:pPr>
-      <w:bookmarkStart w:id="46" w:name="_Toc37975682"/>
+      <w:bookmarkStart w:id="56" w:name="_Toc37975682"/>
       <w:r>
         <w:lastRenderedPageBreak/>
         <w:t>Test 3</w:t>
       </w:r>
-      <w:bookmarkEnd w:id="46"/>
+      <w:bookmarkEnd w:id="56"/>
     </w:p>
     <w:p/>
     <w:p>
@@ -5849,19 +5998,19 @@
             <w:r>
               <w:t xml:space="preserve">Test title:  </w:t>
             </w:r>
-            <w:commentRangeStart w:id="47"/>
+            <w:commentRangeStart w:id="57"/>
             <w:r>
               <w:t>AND</w:t>
             </w:r>
             <w:r>
               <w:t xml:space="preserve"> Filter</w:t>
             </w:r>
-            <w:commentRangeEnd w:id="47"/>
+            <w:commentRangeEnd w:id="57"/>
             <w:r>
               <w:rPr>
                 <w:rStyle w:val="CommentReference"/>
               </w:rPr>
-              <w:commentReference w:id="47"/>
+              <w:commentReference w:id="57"/>
             </w:r>
           </w:p>
           <w:p/>
@@ -6316,12 +6465,12 @@
       <w:pPr>
         <w:pStyle w:val="Heading2"/>
       </w:pPr>
-      <w:bookmarkStart w:id="48" w:name="_Toc37975683"/>
+      <w:bookmarkStart w:id="58" w:name="_Toc37975683"/>
       <w:r>
         <w:lastRenderedPageBreak/>
         <w:t>Test 4</w:t>
       </w:r>
-      <w:bookmarkEnd w:id="48"/>
+      <w:bookmarkEnd w:id="58"/>
     </w:p>
     <w:p/>
     <w:p>
@@ -6773,12 +6922,12 @@
       <w:pPr>
         <w:pStyle w:val="Heading2"/>
       </w:pPr>
-      <w:bookmarkStart w:id="49" w:name="_Toc37975684"/>
+      <w:bookmarkStart w:id="59" w:name="_Toc37975684"/>
       <w:r>
         <w:lastRenderedPageBreak/>
         <w:t>Test 5</w:t>
       </w:r>
-      <w:bookmarkEnd w:id="49"/>
+      <w:bookmarkEnd w:id="59"/>
     </w:p>
     <w:p/>
     <w:p>
@@ -6895,19 +7044,19 @@
             <w:r>
               <w:t xml:space="preserve">Test title:  </w:t>
             </w:r>
-            <w:commentRangeStart w:id="50"/>
+            <w:commentRangeStart w:id="60"/>
             <w:r>
               <w:t>Replace</w:t>
             </w:r>
             <w:r>
               <w:t xml:space="preserve"> All</w:t>
             </w:r>
-            <w:commentRangeEnd w:id="50"/>
+            <w:commentRangeEnd w:id="60"/>
             <w:r>
               <w:rPr>
                 <w:rStyle w:val="CommentReference"/>
               </w:rPr>
-              <w:commentReference w:id="50"/>
+              <w:commentReference w:id="60"/>
             </w:r>
           </w:p>
           <w:p/>
@@ -7266,12 +7415,14 @@
             <w:r>
               <w:t xml:space="preserve"> in the Replace box and click </w:t>
             </w:r>
+            <w:proofErr w:type="spellStart"/>
             <w:r>
               <w:t>R</w:t>
             </w:r>
             <w:r>
               <w:t>eplaceAll</w:t>
             </w:r>
+            <w:proofErr w:type="spellEnd"/>
           </w:p>
           <w:p/>
         </w:tc>
@@ -7287,8 +7438,16 @@
             <w:tcW w:w="2278" w:type="dxa"/>
           </w:tcPr>
           <w:p>
+            <w:commentRangeStart w:id="61"/>
             <w:r>
               <w:t>Section (0,2) and (1,2) should now say DISABLE</w:t>
+            </w:r>
+            <w:commentRangeEnd w:id="61"/>
+            <w:r>
+              <w:rPr>
+                <w:rStyle w:val="CommentReference"/>
+              </w:rPr>
+              <w:commentReference w:id="61"/>
             </w:r>
           </w:p>
         </w:tc>
@@ -7369,14 +7528,14 @@
       <w:pPr>
         <w:pStyle w:val="Heading1"/>
       </w:pPr>
-      <w:bookmarkStart w:id="51" w:name="_Toc37975685"/>
-      <w:bookmarkEnd w:id="42"/>
-      <w:bookmarkEnd w:id="43"/>
+      <w:bookmarkStart w:id="63" w:name="_Toc37975685"/>
+      <w:bookmarkEnd w:id="52"/>
+      <w:bookmarkEnd w:id="53"/>
       <w:r>
         <w:lastRenderedPageBreak/>
         <w:t>Test Schedule</w:t>
       </w:r>
-      <w:bookmarkEnd w:id="51"/>
+      <w:bookmarkEnd w:id="63"/>
     </w:p>
     <w:p/>
     <w:p>
@@ -7398,7 +7557,7 @@
       <w:r>
         <w:t xml:space="preserve"> The test plan itself is to be completely reviewed and revised by </w:t>
       </w:r>
-      <w:commentRangeStart w:id="52"/>
+      <w:commentRangeStart w:id="64"/>
       <w:r>
         <w:t>April 21</w:t>
       </w:r>
@@ -7408,12 +7567,12 @@
         </w:rPr>
         <w:t>st</w:t>
       </w:r>
-      <w:commentRangeEnd w:id="52"/>
+      <w:commentRangeEnd w:id="64"/>
       <w:r>
         <w:rPr>
           <w:rStyle w:val="CommentReference"/>
         </w:rPr>
-        <w:commentReference w:id="52"/>
+        <w:commentReference w:id="64"/>
       </w:r>
       <w:r>
         <w:t>.</w:t>
@@ -7425,27 +7584,35 @@
       <w:pPr>
         <w:pStyle w:val="Heading1"/>
       </w:pPr>
-      <w:bookmarkStart w:id="53" w:name="_Toc37975686"/>
+      <w:bookmarkStart w:id="65" w:name="_Toc37975686"/>
       <w:r>
         <w:lastRenderedPageBreak/>
         <w:t>Other Sections</w:t>
       </w:r>
-      <w:bookmarkEnd w:id="53"/>
+      <w:bookmarkEnd w:id="65"/>
     </w:p>
     <w:p>
       <w:pPr>
         <w:pStyle w:val="Heading2"/>
       </w:pPr>
-      <w:bookmarkStart w:id="54" w:name="_Toc37975687"/>
+      <w:bookmarkStart w:id="66" w:name="_Toc37975687"/>
       <w:r>
         <w:t>Software Requirements</w:t>
       </w:r>
-      <w:bookmarkEnd w:id="54"/>
+      <w:bookmarkEnd w:id="66"/>
     </w:p>
     <w:p/>
     <w:p>
       <w:r>
-        <w:t xml:space="preserve">The software required for testing is included in the Github Group 2 Team 9 repository found at </w:t>
+        <w:t xml:space="preserve">The software required for testing is included in the </w:t>
+      </w:r>
+      <w:proofErr w:type="spellStart"/>
+      <w:r>
+        <w:t>Github</w:t>
+      </w:r>
+      <w:proofErr w:type="spellEnd"/>
+      <w:r>
+        <w:t xml:space="preserve"> Group 2 Team 9 repository found at </w:t>
       </w:r>
       <w:hyperlink r:id="rId22" w:history="1">
         <w:r>
@@ -7464,14 +7631,14 @@
       <w:pPr>
         <w:pStyle w:val="Heading1"/>
       </w:pPr>
-      <w:bookmarkStart w:id="55" w:name="_Toc227033596"/>
-      <w:bookmarkStart w:id="56" w:name="_Toc37975688"/>
+      <w:bookmarkStart w:id="67" w:name="_Toc227033596"/>
+      <w:bookmarkStart w:id="68" w:name="_Toc37975688"/>
       <w:r>
         <w:lastRenderedPageBreak/>
         <w:t>Appendix</w:t>
       </w:r>
-      <w:bookmarkEnd w:id="55"/>
-      <w:bookmarkEnd w:id="56"/>
+      <w:bookmarkEnd w:id="67"/>
+      <w:bookmarkEnd w:id="68"/>
     </w:p>
     <w:p/>
     <w:p>
@@ -7483,7 +7650,7 @@
       <w:pPr>
         <w:pStyle w:val="Heading2"/>
       </w:pPr>
-      <w:bookmarkStart w:id="57" w:name="_Toc37975689"/>
+      <w:bookmarkStart w:id="69" w:name="_Toc37975689"/>
       <w:r>
         <w:t>Opening Database</w:t>
       </w:r>
@@ -7508,7 +7675,7 @@
       <w:r>
         <w:t>pen</w:t>
       </w:r>
-      <w:bookmarkEnd w:id="57"/>
+      <w:bookmarkEnd w:id="69"/>
     </w:p>
     <w:p>
       <w:r>
@@ -7556,11 +7723,11 @@
       <w:pPr>
         <w:pStyle w:val="Heading2"/>
       </w:pPr>
-      <w:bookmarkStart w:id="58" w:name="_Toc37975690"/>
+      <w:bookmarkStart w:id="70" w:name="_Toc37975690"/>
       <w:r>
         <w:t>Database Edit and Table Edit Windows</w:t>
       </w:r>
-      <w:bookmarkEnd w:id="58"/>
+      <w:bookmarkEnd w:id="70"/>
     </w:p>
     <w:p>
       <w:r>
@@ -7608,11 +7775,11 @@
       <w:pPr>
         <w:pStyle w:val="Heading2"/>
       </w:pPr>
-      <w:bookmarkStart w:id="59" w:name="_Toc37975691"/>
+      <w:bookmarkStart w:id="71" w:name="_Toc37975691"/>
       <w:r>
         <w:t>Filter Search</w:t>
       </w:r>
-      <w:bookmarkEnd w:id="59"/>
+      <w:bookmarkEnd w:id="71"/>
     </w:p>
     <w:p>
       <w:r>
@@ -7661,12 +7828,12 @@
       <w:pPr>
         <w:pStyle w:val="Heading2"/>
       </w:pPr>
-      <w:bookmarkStart w:id="60" w:name="_Toc37975692"/>
+      <w:bookmarkStart w:id="72" w:name="_Toc37975692"/>
       <w:r>
         <w:lastRenderedPageBreak/>
         <w:t>Filter Types</w:t>
       </w:r>
-      <w:bookmarkEnd w:id="60"/>
+      <w:bookmarkEnd w:id="72"/>
     </w:p>
     <w:p>
       <w:r>
@@ -7716,13 +7883,13 @@
       <w:pPr>
         <w:pStyle w:val="Heading2"/>
       </w:pPr>
-      <w:bookmarkStart w:id="61" w:name="_Filter_Help_Screen"/>
-      <w:bookmarkStart w:id="62" w:name="_Toc37975693"/>
-      <w:bookmarkEnd w:id="61"/>
+      <w:bookmarkStart w:id="73" w:name="_Filter_Help_Screen"/>
+      <w:bookmarkStart w:id="74" w:name="_Toc37975693"/>
+      <w:bookmarkEnd w:id="73"/>
       <w:r>
         <w:t>Filter Help Screen Logic Example</w:t>
       </w:r>
-      <w:bookmarkEnd w:id="62"/>
+      <w:bookmarkEnd w:id="74"/>
     </w:p>
     <w:p>
       <w:r>
@@ -7839,7 +8006,7 @@
       </w:r>
     </w:p>
   </w:comment>
-  <w:comment w:id="27" w:author="Ricardo Pena" w:date="2020-04-21T00:19:00Z" w:initials="RP">
+  <w:comment w:id="23" w:author="Alvarado Bianca" w:date="2020-04-22T01:59:00Z" w:initials="AB">
     <w:p>
       <w:pPr>
         <w:pStyle w:val="CommentText"/>
@@ -7851,11 +8018,29 @@
         <w:annotationRef/>
       </w:r>
       <w:r>
-        <w:t>remove</w:t>
-      </w:r>
+        <w:t>Please indicate which kind of test plan this is.</w:t>
+      </w:r>
+    </w:p>
+    <w:p>
+      <w:pPr>
+        <w:pStyle w:val="CommentText"/>
+      </w:pPr>
+    </w:p>
+    <w:p>
+      <w:pPr>
+        <w:pStyle w:val="CommentText"/>
+      </w:pPr>
+      <w:r>
+        <w:t>There are generally four different types of test plans: project test plan that describes the overall strategy for testing; the system test plan that describes the system from the customer’s point of view; integration test plan that describes integration of units and subsystems; unit test plan that describes modules or classes.</w:t>
+      </w:r>
+    </w:p>
+    <w:p>
+      <w:pPr>
+        <w:pStyle w:val="CommentText"/>
+      </w:pPr>
     </w:p>
   </w:comment>
-  <w:comment w:id="35" w:author="Ricardo Pena" w:date="2020-04-21T00:22:00Z" w:initials="RP">
+  <w:comment w:id="24" w:author="Alvarado Bianca" w:date="2020-04-22T00:49:00Z" w:initials="AB">
     <w:p>
       <w:pPr>
         <w:pStyle w:val="CommentText"/>
@@ -7867,11 +8052,11 @@
         <w:annotationRef/>
       </w:r>
       <w:r>
-        <w:t>It would be helpful if you pointed the reader to images in the appendix section. Just so the reader can have a reference.</w:t>
+        <w:t>Consider including which small portion you are responsible for. This is important to identify the project.</w:t>
       </w:r>
     </w:p>
   </w:comment>
-  <w:comment w:id="41" w:author="Ricardo Pena" w:date="2020-04-21T00:26:00Z" w:initials="RP">
+  <w:comment w:id="29" w:author="Alvarado Bianca" w:date="2020-04-22T00:43:00Z" w:initials="AB">
     <w:p>
       <w:pPr>
         <w:pStyle w:val="CommentText"/>
@@ -7883,11 +8068,32 @@
         <w:annotationRef/>
       </w:r>
       <w:r>
-        <w:t>One word</w:t>
+        <w:t>Consider rephrasing this sentence to</w:t>
+      </w:r>
+      <w:r>
+        <w:t xml:space="preserve"> explain who group 2 is</w:t>
+      </w:r>
+      <w:r>
+        <w:t>; or simply omit it.</w:t>
+      </w:r>
+      <w:r>
+        <w:t xml:space="preserve"> Remember that even though you have previously mentioned</w:t>
+      </w:r>
+      <w:r>
+        <w:t xml:space="preserve"> that</w:t>
+      </w:r>
+      <w:r>
+        <w:t xml:space="preserve"> this</w:t>
+      </w:r>
+      <w:r>
+        <w:t xml:space="preserve"> document covers a small portion of black box system testing, anyone viewing this document will not understand group 2’s significance in this test plan unless you explicitly mention it.</w:t>
+      </w:r>
+      <w:r>
+        <w:t xml:space="preserve"> </w:t>
       </w:r>
     </w:p>
   </w:comment>
-  <w:comment w:id="40" w:author="Ricardo Pena" w:date="2020-04-21T00:28:00Z" w:initials="RP">
+  <w:comment w:id="30" w:author="Ricardo Pena" w:date="2020-04-21T00:19:00Z" w:initials="RP">
     <w:p>
       <w:pPr>
         <w:pStyle w:val="CommentText"/>
@@ -7899,30 +8105,11 @@
         <w:annotationRef/>
       </w:r>
       <w:r>
-        <w:t>Suggestion:</w:t>
-      </w:r>
-    </w:p>
-    <w:p>
-      <w:pPr>
-        <w:pStyle w:val="CommentText"/>
-      </w:pPr>
-      <w:r>
-        <w:t>This is very repetitive information. You might want to consider addressing pre-requisites or pre-setup or something like that</w:t>
-      </w:r>
-      <w:r>
-        <w:t>. This could probably be included in the intro part of section 4.0.</w:t>
-      </w:r>
-    </w:p>
-    <w:p>
-      <w:pPr>
-        <w:pStyle w:val="CommentText"/>
-      </w:pPr>
-      <w:r>
-        <w:t>Same for all test cases.</w:t>
+        <w:t>remove</w:t>
       </w:r>
     </w:p>
   </w:comment>
-  <w:comment w:id="45" w:author="Ricardo Pena" w:date="2020-04-21T00:47:00Z" w:initials="RP">
+  <w:comment w:id="32" w:author="Alvarado Bianca" w:date="2020-04-22T00:21:00Z" w:initials="AB">
     <w:p>
       <w:pPr>
         <w:pStyle w:val="CommentText"/>
@@ -7934,11 +8121,30 @@
         <w:annotationRef/>
       </w:r>
       <w:r>
-        <w:t>You could elaborate more as to what this means. You can do it here, in the objective part, or the testing approach.</w:t>
+        <w:t>Since there is</w:t>
+      </w:r>
+      <w:r>
+        <w:t xml:space="preserve"> no suspension criteria, indicate that all tests cases will be executed.</w:t>
+      </w:r>
+      <w:r>
+        <w:t xml:space="preserve"> </w:t>
+      </w:r>
+    </w:p>
+    <w:p>
+      <w:pPr>
+        <w:pStyle w:val="CommentText"/>
+      </w:pPr>
+    </w:p>
+    <w:p>
+      <w:pPr>
+        <w:pStyle w:val="CommentText"/>
+      </w:pPr>
+      <w:r>
+        <w:t>Also include an exit criteria, usually you want or expect to run all test cases specified in this test plan.</w:t>
       </w:r>
     </w:p>
   </w:comment>
-  <w:comment w:id="47" w:author="Ricardo Pena" w:date="2020-04-21T00:45:00Z" w:initials="RP">
+  <w:comment w:id="38" w:author="Alvarado Bianca" w:date="2020-04-22T00:23:00Z" w:initials="AB">
     <w:p>
       <w:pPr>
         <w:pStyle w:val="CommentText"/>
@@ -7950,11 +8156,26 @@
         <w:annotationRef/>
       </w:r>
       <w:r>
-        <w:t>You could elaborate more as to what this means. You can do it here, in the objective part, or the testing approach.</w:t>
+        <w:t xml:space="preserve">You are missing test item </w:t>
+      </w:r>
+      <w:r>
+        <w:t>“</w:t>
+      </w:r>
+      <w:r>
+        <w:t>TEST</w:t>
+      </w:r>
+      <w:r>
+        <w:t>_</w:t>
+      </w:r>
+      <w:r>
+        <w:t>DB__BIG_TABLE”</w:t>
+      </w:r>
+      <w:r>
+        <w:t xml:space="preserve"> in this section.</w:t>
       </w:r>
     </w:p>
   </w:comment>
-  <w:comment w:id="50" w:author="Ricardo Pena" w:date="2020-04-21T00:43:00Z" w:initials="RP">
+  <w:comment w:id="40" w:author="Ricardo Pena" w:date="2020-04-21T00:22:00Z" w:initials="RP">
     <w:p>
       <w:pPr>
         <w:pStyle w:val="CommentText"/>
@@ -7966,11 +8187,350 @@
         <w:annotationRef/>
       </w:r>
       <w:r>
+        <w:t>It would be helpful if you pointed the reader to images in the appendix section. Just so the reader can have a reference.</w:t>
+      </w:r>
+    </w:p>
+  </w:comment>
+  <w:comment w:id="41" w:author="Alvarado Bianca" w:date="2020-04-22T00:30:00Z" w:initials="AB">
+    <w:p>
+      <w:pPr>
+        <w:pStyle w:val="CommentText"/>
+      </w:pPr>
+      <w:r>
+        <w:rPr>
+          <w:rStyle w:val="CommentReference"/>
+        </w:rPr>
+        <w:annotationRef/>
+      </w:r>
+      <w:r>
+        <w:t xml:space="preserve">Additionally, I would suggest </w:t>
+      </w:r>
+      <w:r>
+        <w:t xml:space="preserve">for you </w:t>
+      </w:r>
+      <w:r>
+        <w:t>to create a table or a tree like section that clearly describes the test items and features to be tested rather than compiling it into a paragraph.</w:t>
+      </w:r>
+    </w:p>
+  </w:comment>
+  <w:comment w:id="43" w:author="Alvarado Bianca" w:date="2020-04-22T00:39:00Z" w:initials="AB">
+    <w:p>
+      <w:pPr>
+        <w:pStyle w:val="CommentText"/>
+      </w:pPr>
+      <w:r>
+        <w:rPr>
+          <w:rStyle w:val="CommentReference"/>
+        </w:rPr>
+        <w:annotationRef/>
+      </w:r>
+      <w:r>
+        <w:t>Please refer to section 1.3 comment above.</w:t>
+      </w:r>
+    </w:p>
+  </w:comment>
+  <w:comment w:id="48" w:author="Ricardo Pena" w:date="2020-04-21T00:26:00Z" w:initials="RP">
+    <w:p>
+      <w:pPr>
+        <w:pStyle w:val="CommentText"/>
+      </w:pPr>
+      <w:r>
+        <w:rPr>
+          <w:rStyle w:val="CommentReference"/>
+        </w:rPr>
+        <w:annotationRef/>
+      </w:r>
+      <w:r>
+        <w:t>One word</w:t>
+      </w:r>
+    </w:p>
+  </w:comment>
+  <w:comment w:id="47" w:author="Ricardo Pena" w:date="2020-04-21T00:28:00Z" w:initials="RP">
+    <w:p>
+      <w:pPr>
+        <w:pStyle w:val="CommentText"/>
+      </w:pPr>
+      <w:r>
+        <w:rPr>
+          <w:rStyle w:val="CommentReference"/>
+        </w:rPr>
+        <w:annotationRef/>
+      </w:r>
+      <w:r>
+        <w:t>Suggestion:</w:t>
+      </w:r>
+    </w:p>
+    <w:p>
+      <w:pPr>
+        <w:pStyle w:val="CommentText"/>
+      </w:pPr>
+      <w:r>
+        <w:t>This is very repetitive information. You might want to consider addressing pre-requisites or pre-setup or something like that. This could probably be included in the intro part of section 4.0.</w:t>
+      </w:r>
+    </w:p>
+    <w:p>
+      <w:pPr>
+        <w:pStyle w:val="CommentText"/>
+      </w:pPr>
+      <w:r>
+        <w:t>Same for all test cases.</w:t>
+      </w:r>
+    </w:p>
+  </w:comment>
+  <w:comment w:id="49" w:author="Alvarado Bianca" w:date="2020-04-22T01:54:00Z" w:initials="AB">
+    <w:p>
+      <w:pPr>
+        <w:pStyle w:val="CommentText"/>
+      </w:pPr>
+      <w:r>
+        <w:rPr>
+          <w:rStyle w:val="CommentReference"/>
+        </w:rPr>
+        <w:annotationRef/>
+      </w:r>
+      <w:r>
+        <w:t xml:space="preserve">I can see you have included a screen shot of the ‘Filter Help’ screen in appendix 7.5. </w:t>
+      </w:r>
+      <w:r>
+        <w:t xml:space="preserve">Though you have </w:t>
+      </w:r>
+      <w:r>
+        <w:t>referred</w:t>
+      </w:r>
+      <w:r>
+        <w:t xml:space="preserve"> to the </w:t>
+      </w:r>
+      <w:r>
+        <w:t>appendix in your notes, I</w:t>
+      </w:r>
+      <w:r>
+        <w:t xml:space="preserve"> would suggest including a comment like “refer to appending 7.5 to view X”</w:t>
+      </w:r>
+      <w:r>
+        <w:t xml:space="preserve"> within the steps if needed.</w:t>
+      </w:r>
+    </w:p>
+  </w:comment>
+  <w:comment w:id="50" w:author="Alvarado Bianca" w:date="2020-04-22T01:45:00Z" w:initials="AB">
+    <w:p>
+      <w:pPr>
+        <w:pStyle w:val="CommentText"/>
+      </w:pPr>
+      <w:r>
+        <w:rPr>
+          <w:rStyle w:val="CommentReference"/>
+        </w:rPr>
+        <w:annotationRef/>
+      </w:r>
+      <w:r>
+        <w:t>This is a small detail, but it would enhance readability for the</w:t>
+      </w:r>
+      <w:r>
+        <w:t xml:space="preserve"> reviewer</w:t>
+      </w:r>
+      <w:r>
+        <w:t>. Mark in single or double quotes when you refer to</w:t>
+      </w:r>
+      <w:r>
+        <w:t xml:space="preserve"> another document or title (</w:t>
+      </w:r>
+      <w:r>
+        <w:t>e.g.</w:t>
+      </w:r>
+      <w:r>
+        <w:t xml:space="preserve"> ‘Filter Help’).</w:t>
+      </w:r>
+    </w:p>
+    <w:p>
+      <w:pPr>
+        <w:pStyle w:val="CommentText"/>
+      </w:pPr>
+    </w:p>
+    <w:p>
+      <w:pPr>
+        <w:pStyle w:val="CommentText"/>
+      </w:pPr>
+      <w:r>
+        <w:t>Also, to find that screen you must navigate to Help&gt;Filter</w:t>
+      </w:r>
+      <w:r>
+        <w:t xml:space="preserve"> like you mentioned in your notes</w:t>
+      </w:r>
+      <w:r>
+        <w:t xml:space="preserve">. The name ‘Filter Help’ might be a confusing. </w:t>
+      </w:r>
+    </w:p>
+  </w:comment>
+  <w:comment w:id="51" w:author="Alvarado Bianca" w:date="2020-04-22T01:10:00Z" w:initials="AB">
+    <w:p>
+      <w:pPr>
+        <w:pStyle w:val="CommentText"/>
+      </w:pPr>
+      <w:r>
+        <w:rPr>
+          <w:rStyle w:val="CommentReference"/>
+        </w:rPr>
+        <w:annotationRef/>
+      </w:r>
+      <w:r>
+        <w:t>I have read your reply from version 1 and you are correct. The expected results in the</w:t>
+      </w:r>
+      <w:r>
+        <w:t xml:space="preserve"> help screen</w:t>
+      </w:r>
+      <w:r>
+        <w:t xml:space="preserve"> states that “&lt; 12 </w:t>
+      </w:r>
+      <w:r>
+        <w:t>select all cells greater than 12</w:t>
+      </w:r>
+      <w:r>
+        <w:t xml:space="preserve">.” </w:t>
+      </w:r>
+    </w:p>
+    <w:p>
+      <w:pPr>
+        <w:pStyle w:val="CommentText"/>
+      </w:pPr>
+    </w:p>
+    <w:p>
+      <w:pPr>
+        <w:pStyle w:val="CommentText"/>
+      </w:pPr>
+      <w:r>
+        <w:t>Test 1 will be executed as you describe and when I conduct ‘OPERATOR ACTION’ in step 3, the ‘EXPECTED RESULT’ does not match my result (</w:t>
+      </w:r>
+      <w:r>
+        <w:t xml:space="preserve">instead, </w:t>
+      </w:r>
+      <w:r>
+        <w:t xml:space="preserve">displayed are all the cells that contain an item </w:t>
+      </w:r>
+      <w:r>
+        <w:t>less</w:t>
+      </w:r>
+      <w:r>
+        <w:t xml:space="preserve"> than 12</w:t>
+      </w:r>
+      <w:r>
+        <w:t xml:space="preserve">). </w:t>
+      </w:r>
+      <w:r>
+        <w:t>I would suggest including some remarks about this test</w:t>
+      </w:r>
+      <w:r>
+        <w:t xml:space="preserve"> results</w:t>
+      </w:r>
+      <w:r>
+        <w:t>.</w:t>
+      </w:r>
+    </w:p>
+  </w:comment>
+  <w:comment w:id="55" w:author="Ricardo Pena" w:date="2020-04-21T00:47:00Z" w:initials="RP">
+    <w:p>
+      <w:pPr>
+        <w:pStyle w:val="CommentText"/>
+      </w:pPr>
+      <w:r>
+        <w:rPr>
+          <w:rStyle w:val="CommentReference"/>
+        </w:rPr>
+        <w:annotationRef/>
+      </w:r>
+      <w:r>
+        <w:t>You could elaborate more as to what this means. You can do it here, in the objective part, or the testing approach.</w:t>
+      </w:r>
+    </w:p>
+  </w:comment>
+  <w:comment w:id="57" w:author="Ricardo Pena" w:date="2020-04-21T00:45:00Z" w:initials="RP">
+    <w:p>
+      <w:pPr>
+        <w:pStyle w:val="CommentText"/>
+      </w:pPr>
+      <w:r>
+        <w:rPr>
+          <w:rStyle w:val="CommentReference"/>
+        </w:rPr>
+        <w:annotationRef/>
+      </w:r>
+      <w:r>
+        <w:t>You could elaborate more as to what this means. You can do it here, in the objective part, or the testing approach.</w:t>
+      </w:r>
+    </w:p>
+  </w:comment>
+  <w:comment w:id="60" w:author="Ricardo Pena" w:date="2020-04-21T00:43:00Z" w:initials="RP">
+    <w:p>
+      <w:pPr>
+        <w:pStyle w:val="CommentText"/>
+      </w:pPr>
+      <w:r>
+        <w:rPr>
+          <w:rStyle w:val="CommentReference"/>
+        </w:rPr>
+        <w:annotationRef/>
+      </w:r>
+      <w:r>
         <w:t>I know you already refer to the help screen on your note, but you might want to elaborate on what you’ll be replacing or what the function entails. You don’t have to do a whole paragraph. A brief sentence should be enough. You could do it here or above in the objective part.</w:t>
       </w:r>
     </w:p>
   </w:comment>
-  <w:comment w:id="52" w:author="Ricardo Pena" w:date="2020-04-21T00:48:00Z" w:initials="RP">
+  <w:comment w:id="61" w:author="Alvarado Bianca" w:date="2020-04-22T02:40:00Z" w:initials="AB">
+    <w:p>
+      <w:pPr>
+        <w:pStyle w:val="CommentText"/>
+      </w:pPr>
+      <w:r>
+        <w:rPr>
+          <w:rStyle w:val="CommentReference"/>
+        </w:rPr>
+        <w:annotationRef/>
+      </w:r>
+      <w:r>
+        <w:t xml:space="preserve">Include the results in </w:t>
+      </w:r>
+      <w:r>
+        <w:t>the ‘Search’ pop up window.</w:t>
+      </w:r>
+    </w:p>
+    <w:p>
+      <w:pPr>
+        <w:pStyle w:val="CommentText"/>
+      </w:pPr>
+    </w:p>
+    <w:p>
+      <w:pPr>
+        <w:pStyle w:val="CommentText"/>
+      </w:pPr>
+      <w:r>
+        <w:t xml:space="preserve">Suggestion: “'’Replaced two </w:t>
+      </w:r>
+      <w:r>
+        <w:t>occurrences’</w:t>
+      </w:r>
+      <w:bookmarkStart w:id="62" w:name="_GoBack"/>
+      <w:bookmarkEnd w:id="62"/>
+      <w:r>
+        <w:t xml:space="preserve">, </w:t>
+      </w:r>
+      <w:r>
+        <w:t>should appear in the bottom of the search window.</w:t>
+      </w:r>
+      <w:r>
+        <w:t>’</w:t>
+      </w:r>
+    </w:p>
+    <w:p>
+      <w:pPr>
+        <w:pStyle w:val="CommentText"/>
+      </w:pPr>
+    </w:p>
+    <w:p>
+      <w:pPr>
+        <w:pStyle w:val="CommentText"/>
+      </w:pPr>
+    </w:p>
+  </w:comment>
+  <w:comment w:id="64" w:author="Ricardo Pena" w:date="2020-04-21T00:48:00Z" w:initials="RP">
     <w:p>
       <w:pPr>
         <w:pStyle w:val="CommentText"/>
@@ -7992,13 +8552,24 @@
 <file path=word/commentsExtended.xml><?xml version="1.0" encoding="utf-8"?>
 <w15:commentsEx xmlns:wpc="http://schemas.microsoft.com/office/word/2010/wordprocessingCanvas" xmlns:cx="http://schemas.microsoft.com/office/drawing/2014/chartex" xmlns:cx1="http://schemas.microsoft.com/office/drawing/2015/9/8/chartex" xmlns:cx2="http://schemas.microsoft.com/office/drawing/2015/10/21/chartex" xmlns:cx3="http://schemas.microsoft.com/office/drawing/2016/5/9/chartex" xmlns:cx4="http://schemas.microsoft.com/office/drawing/2016/5/10/chartex" xmlns:cx5="http://schemas.microsoft.com/office/drawing/2016/5/11/chartex" xmlns:cx6="http://schemas.microsoft.com/office/drawing/2016/5/12/chartex" xmlns:cx7="http://schemas.microsoft.com/office/drawing/2016/5/13/chartex" xmlns:cx8="http://schemas.microsoft.com/office/drawing/2016/5/14/chartex" xmlns:mc="http://schemas.openxmlformats.org/markup-compatibility/2006" xmlns:aink="http://schemas.microsoft.com/office/drawing/2016/ink" xmlns:am3d="http://schemas.microsoft.com/office/drawing/2017/model3d" xmlns:o="urn:schemas-microsoft-com:office:office" xmlns:r="http://schemas.openxmlformats.org/officeDocument/2006/relationships" xmlns:m="http://schemas.openxmlformats.org/officeDocument/2006/math" xmlns:v="urn:schemas-microsoft-com:vml" xmlns:wp14="http://schemas.microsoft.com/office/word/2010/wordprocessingDrawing" xmlns:wp="http://schemas.openxmlformats.org/drawingml/2006/wordprocessingDrawing" xmlns:w10="urn:schemas-microsoft-com:office:word" xmlns:w="http://schemas.openxmlformats.org/wordprocessingml/2006/main" xmlns:w14="http://schemas.microsoft.com/office/word/2010/wordml" xmlns:w15="http://schemas.microsoft.com/office/word/2012/wordml" xmlns:w16cid="http://schemas.microsoft.com/office/word/2016/wordml/cid" xmlns:w16se="http://schemas.microsoft.com/office/word/2015/wordml/symex" xmlns:wpg="http://schemas.microsoft.com/office/word/2010/wordprocessingGroup" xmlns:wpi="http://schemas.microsoft.com/office/word/2010/wordprocessingInk" xmlns:wne="http://schemas.microsoft.com/office/word/2006/wordml" xmlns:wps="http://schemas.microsoft.com/office/word/2010/wordprocessingShape" mc:Ignorable="w14 w15 w16se w16cid wp14">
   <w15:commentEx w15:paraId="50130B1E" w15:done="0"/>
+  <w15:commentEx w15:paraId="67585C8C" w15:done="0"/>
+  <w15:commentEx w15:paraId="1A04B952" w15:done="0"/>
+  <w15:commentEx w15:paraId="3FD8C89C" w15:done="0"/>
   <w15:commentEx w15:paraId="307300D8" w15:done="0"/>
+  <w15:commentEx w15:paraId="3E9C623A" w15:done="0"/>
+  <w15:commentEx w15:paraId="04B84AC0" w15:done="0"/>
   <w15:commentEx w15:paraId="156D2A47" w15:done="0"/>
+  <w15:commentEx w15:paraId="12463717" w15:done="0"/>
+  <w15:commentEx w15:paraId="6EE1BEF6" w15:done="0"/>
   <w15:commentEx w15:paraId="07E6B4F2" w15:done="0"/>
   <w15:commentEx w15:paraId="4BD616E3" w15:done="0"/>
+  <w15:commentEx w15:paraId="7789B56E" w15:done="0"/>
+  <w15:commentEx w15:paraId="1C978628" w15:done="0"/>
+  <w15:commentEx w15:paraId="7060911C" w15:done="0"/>
   <w15:commentEx w15:paraId="0795D02F" w15:done="0"/>
   <w15:commentEx w15:paraId="13AB2E85" w15:done="0"/>
   <w15:commentEx w15:paraId="5DB541C9" w15:done="0"/>
+  <w15:commentEx w15:paraId="487E7CEC" w15:done="0"/>
   <w15:commentEx w15:paraId="1AC5B573" w15:done="0"/>
 </w15:commentsEx>
 </file>
@@ -8006,13 +8577,24 @@
 <file path=word/commentsIds.xml><?xml version="1.0" encoding="utf-8"?>
 <w16cid:commentsIds xmlns:wpc="http://schemas.microsoft.com/office/word/2010/wordprocessingCanvas" xmlns:cx="http://schemas.microsoft.com/office/drawing/2014/chartex" xmlns:cx1="http://schemas.microsoft.com/office/drawing/2015/9/8/chartex" xmlns:cx2="http://schemas.microsoft.com/office/drawing/2015/10/21/chartex" xmlns:cx3="http://schemas.microsoft.com/office/drawing/2016/5/9/chartex" xmlns:cx4="http://schemas.microsoft.com/office/drawing/2016/5/10/chartex" xmlns:cx5="http://schemas.microsoft.com/office/drawing/2016/5/11/chartex" xmlns:cx6="http://schemas.microsoft.com/office/drawing/2016/5/12/chartex" xmlns:cx7="http://schemas.microsoft.com/office/drawing/2016/5/13/chartex" xmlns:cx8="http://schemas.microsoft.com/office/drawing/2016/5/14/chartex" xmlns:mc="http://schemas.openxmlformats.org/markup-compatibility/2006" xmlns:aink="http://schemas.microsoft.com/office/drawing/2016/ink" xmlns:am3d="http://schemas.microsoft.com/office/drawing/2017/model3d" xmlns:o="urn:schemas-microsoft-com:office:office" xmlns:r="http://schemas.openxmlformats.org/officeDocument/2006/relationships" xmlns:m="http://schemas.openxmlformats.org/officeDocument/2006/math" xmlns:v="urn:schemas-microsoft-com:vml" xmlns:wp14="http://schemas.microsoft.com/office/word/2010/wordprocessingDrawing" xmlns:wp="http://schemas.openxmlformats.org/drawingml/2006/wordprocessingDrawing" xmlns:w10="urn:schemas-microsoft-com:office:word" xmlns:w="http://schemas.openxmlformats.org/wordprocessingml/2006/main" xmlns:w14="http://schemas.microsoft.com/office/word/2010/wordml" xmlns:w15="http://schemas.microsoft.com/office/word/2012/wordml" xmlns:w16cid="http://schemas.microsoft.com/office/word/2016/wordml/cid" xmlns:w16se="http://schemas.microsoft.com/office/word/2015/wordml/symex" xmlns:wpg="http://schemas.microsoft.com/office/word/2010/wordprocessingGroup" xmlns:wpi="http://schemas.microsoft.com/office/word/2010/wordprocessingInk" xmlns:wne="http://schemas.microsoft.com/office/word/2006/wordml" xmlns:wps="http://schemas.microsoft.com/office/word/2010/wordprocessingShape" mc:Ignorable="w14 w15 w16se w16cid wp14">
   <w16cid:commentId w16cid:paraId="50130B1E" w16cid:durableId="2248B450"/>
+  <w16cid:commentId w16cid:paraId="67585C8C" w16cid:durableId="224A2373"/>
+  <w16cid:commentId w16cid:paraId="1A04B952" w16cid:durableId="224A1329"/>
+  <w16cid:commentId w16cid:paraId="3FD8C89C" w16cid:durableId="224A11B2"/>
   <w16cid:commentId w16cid:paraId="307300D8" w16cid:durableId="2248BA8F"/>
+  <w16cid:commentId w16cid:paraId="3E9C623A" w16cid:durableId="224A0C85"/>
+  <w16cid:commentId w16cid:paraId="04B84AC0" w16cid:durableId="224A0CF5"/>
   <w16cid:commentId w16cid:paraId="156D2A47" w16cid:durableId="2248BB3D"/>
+  <w16cid:commentId w16cid:paraId="12463717" w16cid:durableId="224A0EC0"/>
+  <w16cid:commentId w16cid:paraId="6EE1BEF6" w16cid:durableId="224A10B0"/>
   <w16cid:commentId w16cid:paraId="07E6B4F2" w16cid:durableId="2248BC36"/>
   <w16cid:commentId w16cid:paraId="4BD616E3" w16cid:durableId="2248BCAB"/>
+  <w16cid:commentId w16cid:paraId="7789B56E" w16cid:durableId="224A226F"/>
+  <w16cid:commentId w16cid:paraId="1C978628" w16cid:durableId="224A2034"/>
+  <w16cid:commentId w16cid:paraId="7060911C" w16cid:durableId="224A17F3"/>
   <w16cid:commentId w16cid:paraId="0795D02F" w16cid:durableId="2248C107"/>
   <w16cid:commentId w16cid:paraId="13AB2E85" w16cid:durableId="2248C0A9"/>
   <w16cid:commentId w16cid:paraId="5DB541C9" w16cid:durableId="2248C015"/>
+  <w16cid:commentId w16cid:paraId="487E7CEC" w16cid:durableId="224A2D21"/>
   <w16cid:commentId w16cid:paraId="1AC5B573" w16cid:durableId="2248C145"/>
 </w16cid:commentsIds>
 </file>
@@ -8222,7 +8804,7 @@
               <w:bCs/>
               <w:noProof/>
             </w:rPr>
-            <w:t>4/20/2020</w:t>
+            <w:t>4/22/2020</w:t>
           </w:r>
           <w:r>
             <w:rPr>
@@ -8265,7 +8847,7 @@
               <w:bCs/>
               <w:noProof/>
             </w:rPr>
-            <w:t>11:37 PM</w:t>
+            <w:t>12:16 AM</w:t>
           </w:r>
           <w:r>
             <w:rPr>
@@ -9963,6 +10545,9 @@
   <w15:person w15:author="Ricardo Pena">
     <w15:presenceInfo w15:providerId="Windows Live" w15:userId="a0bb85c79a8fc963"/>
   </w15:person>
+  <w15:person w15:author="Alvarado Bianca">
+    <w15:presenceInfo w15:providerId="None" w15:userId="Alvarado Bianca"/>
+  </w15:person>
 </w15:people>
 </file>
 
@@ -9977,7 +10562,7 @@
     </w:rPrDefault>
     <w:pPrDefault/>
   </w:docDefaults>
-  <w:latentStyles w:defLockedState="0" w:defUIPriority="0" w:defSemiHidden="0" w:defUnhideWhenUsed="0" w:defQFormat="0" w:count="376">
+  <w:latentStyles w:defLockedState="0" w:defUIPriority="0" w:defSemiHidden="0" w:defUnhideWhenUsed="0" w:defQFormat="0" w:count="375">
     <w:lsdException w:name="Normal" w:qFormat="1"/>
     <w:lsdException w:name="heading 1" w:qFormat="1"/>
     <w:lsdException w:name="heading 2" w:qFormat="1"/>
@@ -10263,7 +10848,6 @@
     <w:lsdException w:name="Smart Hyperlink" w:semiHidden="1" w:uiPriority="99" w:unhideWhenUsed="1"/>
     <w:lsdException w:name="Hashtag" w:semiHidden="1" w:uiPriority="99" w:unhideWhenUsed="1"/>
     <w:lsdException w:name="Unresolved Mention" w:semiHidden="1" w:uiPriority="99" w:unhideWhenUsed="1"/>
-    <w:lsdException w:name="Smart Link" w:semiHidden="1" w:uiPriority="99" w:unhideWhenUsed="1"/>
   </w:latentStyles>
   <w:style w:type="paragraph" w:default="1" w:styleId="Normal">
     <w:name w:val="Normal"/>

</xml_diff>